<commit_message>
small changes in students files and presentation files
</commit_message>
<xml_diff>
--- a/docs/11ev/res/beadando/11c/Erdős Botond/11.c Erdős Botond.docx
+++ b/docs/11ev/res/beadando/11c/Erdős Botond/11.c Erdős Botond.docx
@@ -46,23 +46,21 @@
           <w:sz w:val="46"/>
           <w:szCs w:val="46"/>
         </w:rPr>
-        <w:t xml:space="preserve">nos alkalmazáshoz gyűjtök ötleteket, fejlesztéseket. Ez az applikáció </w:t>
-      </w:r>
-      <w:proofErr w:type="spellStart"/>
-      <w:r>
-        <w:rPr>
-          <w:sz w:val="46"/>
-          <w:szCs w:val="46"/>
-        </w:rPr>
-        <w:t>pesig</w:t>
-      </w:r>
-      <w:proofErr w:type="spellEnd"/>
-      <w:r>
-        <w:rPr>
-          <w:sz w:val="46"/>
-          <w:szCs w:val="46"/>
-        </w:rPr>
-        <w:t xml:space="preserve"> nem más, mint a Waze </w:t>
+        <w:t>nos alkalmazáshoz gyűjtök ötleteket, fejlesztéseket. Ez az applikáció pe</w:t>
+      </w:r>
+      <w:r>
+        <w:rPr>
+          <w:sz w:val="46"/>
+          <w:szCs w:val="46"/>
+        </w:rPr>
+        <w:t>d</w:t>
+      </w:r>
+      <w:r>
+        <w:rPr>
+          <w:sz w:val="46"/>
+          <w:szCs w:val="46"/>
+        </w:rPr>
+        <w:t xml:space="preserve">ig nem más, mint a Waze </w:t>
       </w:r>
     </w:p>
     <w:p>

</xml_diff>